<commit_message>
added the finite automata
</commit_message>
<xml_diff>
--- a/lab2/src/Documentatie.docx
+++ b/lab2/src/Documentatie.docx
@@ -3,6 +3,9 @@
 <w:document xmlns:wpc="http://schemas.microsoft.com/office/word/2010/wordprocessingCanvas" xmlns:cx="http://schemas.microsoft.com/office/drawing/2014/chartex" xmlns:cx1="http://schemas.microsoft.com/office/drawing/2015/9/8/chartex" xmlns:cx2="http://schemas.microsoft.com/office/drawing/2015/10/21/chartex" xmlns:cx3="http://schemas.microsoft.com/office/drawing/2016/5/9/chartex" xmlns:cx4="http://schemas.microsoft.com/office/drawing/2016/5/10/chartex" xmlns:cx5="http://schemas.microsoft.com/office/drawing/2016/5/11/chartex" xmlns:cx6="http://schemas.microsoft.com/office/drawing/2016/5/12/chartex" xmlns:cx7="http://schemas.microsoft.com/office/drawing/2016/5/13/chartex" xmlns:cx8="http://schemas.microsoft.com/office/drawing/2016/5/14/chartex" xmlns:mc="http://schemas.openxmlformats.org/markup-compatibility/2006" xmlns:aink="http://schemas.microsoft.com/office/drawing/2016/ink" xmlns:am3d="http://schemas.microsoft.com/office/drawing/2017/model3d" xmlns:o="urn:schemas-microsoft-com:office:office" xmlns:r="http://schemas.openxmlformats.org/officeDocument/2006/relationships" xmlns:m="http://schemas.openxmlformats.org/officeDocument/2006/math" xmlns:v="urn:schemas-microsoft-com:vml" xmlns:wp14="http://schemas.microsoft.com/office/word/2010/wordprocessingDrawing" xmlns:wp="http://schemas.openxmlformats.org/drawingml/2006/wordprocessingDrawing" xmlns:w10="urn:schemas-microsoft-com:office:word" xmlns:w="http://schemas.openxmlformats.org/wordprocessingml/2006/main" xmlns:w14="http://schemas.microsoft.com/office/word/2010/wordml" xmlns:w15="http://schemas.microsoft.com/office/word/2012/wordml" xmlns:w16cex="http://schemas.microsoft.com/office/word/2018/wordml/cex" xmlns:w16cid="http://schemas.microsoft.com/office/word/2016/wordml/cid" xmlns:w16="http://schemas.microsoft.com/office/word/2018/wordml" xmlns:w16sdtdh="http://schemas.microsoft.com/office/word/2020/wordml/sdtdatahash" xmlns:w16se="http://schemas.microsoft.com/office/word/2015/wordml/symex" xmlns:wpg="http://schemas.microsoft.com/office/word/2010/wordprocessingGroup" xmlns:wpi="http://schemas.microsoft.com/office/word/2010/wordprocessingInk" xmlns:wne="http://schemas.microsoft.com/office/word/2006/wordml" xmlns:wps="http://schemas.microsoft.com/office/word/2010/wordprocessingShape" mc:Ignorable="w14 w15 w16se w16cid w16 w16cex w16sdtdh wp14">
   <w:body>
     <w:p>
+      <w:pPr>
+        <w:spacing w:after="0" w:line="240" w:lineRule="auto"/>
+      </w:pPr>
       <w:r>
         <w:fldChar w:fldCharType="begin"/>
       </w:r>
@@ -24,6 +27,7 @@
     </w:p>
     <w:p>
       <w:pPr>
+        <w:spacing w:after="0" w:line="240" w:lineRule="auto"/>
         <w:jc w:val="center"/>
       </w:pPr>
       <w:r>
@@ -32,16 +36,26 @@
     </w:p>
     <w:p>
       <w:pPr>
+        <w:spacing w:after="0" w:line="240" w:lineRule="auto"/>
         <w:jc w:val="center"/>
       </w:pPr>
     </w:p>
     <w:p>
+      <w:pPr>
+        <w:spacing w:after="0" w:line="240" w:lineRule="auto"/>
+      </w:pPr>
       <w:r>
         <w:t>The following classes are present:</w:t>
       </w:r>
     </w:p>
     <w:p>
       <w:pPr>
+        <w:spacing w:after="0" w:line="240" w:lineRule="auto"/>
+      </w:pPr>
+    </w:p>
+    <w:p>
+      <w:pPr>
+        <w:spacing w:after="0" w:line="240" w:lineRule="auto"/>
         <w:rPr>
           <w:b/>
           <w:bCs/>
@@ -75,12 +89,6 @@
           <w:rFonts w:ascii="Calibri" w:hAnsi="Calibri" w:cs="Calibri"/>
         </w:rPr>
       </w:pPr>
-      <w:r>
-        <w:rPr>
-          <w:rFonts w:ascii="Calibri" w:hAnsi="Calibri" w:cs="Calibri"/>
-        </w:rPr>
-        <w:t>A hash table is used for the symbol table, the required operations: add and search are</w:t>
-      </w:r>
     </w:p>
     <w:p>
       <w:pPr>
@@ -88,6 +96,7 @@
         <w:autoSpaceDN w:val="0"/>
         <w:adjustRightInd w:val="0"/>
         <w:spacing w:after="0" w:line="240" w:lineRule="auto"/>
+        <w:ind w:firstLine="720"/>
         <w:rPr>
           <w:rFonts w:ascii="Calibri" w:hAnsi="Calibri" w:cs="Calibri"/>
         </w:rPr>
@@ -96,7 +105,7 @@
         <w:rPr>
           <w:rFonts w:ascii="Calibri" w:hAnsi="Calibri" w:cs="Calibri"/>
         </w:rPr>
-        <w:t>implemented.</w:t>
+        <w:t>A hash table is used for the symbol table, the required operations: add and search are</w:t>
       </w:r>
     </w:p>
     <w:p>
@@ -105,7 +114,6 @@
         <w:autoSpaceDN w:val="0"/>
         <w:adjustRightInd w:val="0"/>
         <w:spacing w:after="0" w:line="240" w:lineRule="auto"/>
-        <w:ind w:firstLine="720"/>
         <w:rPr>
           <w:rFonts w:ascii="Calibri" w:hAnsi="Calibri" w:cs="Calibri"/>
         </w:rPr>
@@ -114,7 +122,7 @@
         <w:rPr>
           <w:rFonts w:ascii="Calibri" w:hAnsi="Calibri" w:cs="Calibri"/>
         </w:rPr>
-        <w:t>For the hash function Sum of ASCII codes of chars is used. It adds the values of ascii codes and</w:t>
+        <w:t>implemented.</w:t>
       </w:r>
     </w:p>
     <w:p>
@@ -123,6 +131,7 @@
         <w:autoSpaceDN w:val="0"/>
         <w:adjustRightInd w:val="0"/>
         <w:spacing w:after="0" w:line="240" w:lineRule="auto"/>
+        <w:ind w:firstLine="720"/>
         <w:rPr>
           <w:rFonts w:ascii="Calibri" w:hAnsi="Calibri" w:cs="Calibri"/>
         </w:rPr>
@@ -131,7 +140,7 @@
         <w:rPr>
           <w:rFonts w:ascii="Calibri" w:hAnsi="Calibri" w:cs="Calibri"/>
         </w:rPr>
-        <w:t>the result is the sum % the size of the hash table.</w:t>
+        <w:t>For the hash function Sum of ASCII codes of chars is used. It adds the values of ascii codes and</w:t>
       </w:r>
     </w:p>
     <w:p>
@@ -140,6 +149,23 @@
         <w:autoSpaceDN w:val="0"/>
         <w:adjustRightInd w:val="0"/>
         <w:spacing w:after="0" w:line="240" w:lineRule="auto"/>
+        <w:rPr>
+          <w:rFonts w:ascii="Calibri" w:hAnsi="Calibri" w:cs="Calibri"/>
+        </w:rPr>
+      </w:pPr>
+      <w:r>
+        <w:rPr>
+          <w:rFonts w:ascii="Calibri" w:hAnsi="Calibri" w:cs="Calibri"/>
+        </w:rPr>
+        <w:t>the result is the sum % the size of the hash table.</w:t>
+      </w:r>
+    </w:p>
+    <w:p>
+      <w:pPr>
+        <w:autoSpaceDE w:val="0"/>
+        <w:autoSpaceDN w:val="0"/>
+        <w:adjustRightInd w:val="0"/>
+        <w:spacing w:after="0" w:line="240" w:lineRule="auto"/>
         <w:ind w:firstLine="720"/>
         <w:rPr>
           <w:rFonts w:ascii="Calibri" w:hAnsi="Calibri" w:cs="Calibri"/>
@@ -153,6 +179,9 @@
       </w:r>
     </w:p>
     <w:p>
+      <w:pPr>
+        <w:spacing w:after="0" w:line="240" w:lineRule="auto"/>
+      </w:pPr>
       <w:r>
         <w:rPr>
           <w:rFonts w:ascii="Calibri" w:hAnsi="Calibri" w:cs="Calibri"/>
@@ -167,6 +196,7 @@
           <w:ilvl w:val="0"/>
           <w:numId w:val="1"/>
         </w:numPr>
+        <w:spacing w:after="0" w:line="240" w:lineRule="auto"/>
       </w:pPr>
       <w:r>
         <w:t>add method: adds a given key in the symbol table</w:t>
@@ -175,6 +205,7 @@
     <w:p>
       <w:pPr>
         <w:pStyle w:val="ListParagraph"/>
+        <w:spacing w:after="0" w:line="240" w:lineRule="auto"/>
         <w:ind w:left="1488"/>
       </w:pPr>
       <w:r>
@@ -184,6 +215,7 @@
     <w:p>
       <w:pPr>
         <w:pStyle w:val="ListParagraph"/>
+        <w:spacing w:after="0" w:line="240" w:lineRule="auto"/>
         <w:ind w:left="1488"/>
       </w:pPr>
       <w:r>
@@ -197,6 +229,7 @@
           <w:ilvl w:val="0"/>
           <w:numId w:val="1"/>
         </w:numPr>
+        <w:spacing w:after="0" w:line="240" w:lineRule="auto"/>
       </w:pPr>
       <w:r>
         <w:t>search method: searches a given key in the symbol table</w:t>
@@ -204,6 +237,7 @@
     </w:p>
     <w:p>
       <w:pPr>
+        <w:spacing w:after="0" w:line="240" w:lineRule="auto"/>
         <w:ind w:left="768" w:firstLine="672"/>
       </w:pPr>
       <w:r>
@@ -212,6 +246,7 @@
     </w:p>
     <w:p>
       <w:pPr>
+        <w:spacing w:after="0" w:line="240" w:lineRule="auto"/>
         <w:ind w:left="768" w:firstLine="672"/>
       </w:pPr>
       <w:r>
@@ -220,6 +255,7 @@
     </w:p>
     <w:p>
       <w:pPr>
+        <w:spacing w:after="0" w:line="240" w:lineRule="auto"/>
         <w:rPr>
           <w:b/>
           <w:bCs/>
@@ -235,6 +271,16 @@
     </w:p>
     <w:p>
       <w:pPr>
+        <w:spacing w:after="0" w:line="240" w:lineRule="auto"/>
+        <w:rPr>
+          <w:b/>
+          <w:bCs/>
+        </w:rPr>
+      </w:pPr>
+    </w:p>
+    <w:p>
+      <w:pPr>
+        <w:spacing w:after="0" w:line="240" w:lineRule="auto"/>
         <w:ind w:firstLine="720"/>
       </w:pPr>
       <w:r>
@@ -243,11 +289,65 @@
     </w:p>
     <w:p>
       <w:pPr>
-        <w:ind w:firstLine="720"/>
-      </w:pPr>
-    </w:p>
-    <w:p>
-      <w:pPr>
+        <w:spacing w:after="0" w:line="240" w:lineRule="auto"/>
+        <w:rPr>
+          <w:b/>
+          <w:bCs/>
+        </w:rPr>
+      </w:pPr>
+    </w:p>
+    <w:p>
+      <w:pPr>
+        <w:spacing w:after="0" w:line="240" w:lineRule="auto"/>
+        <w:rPr>
+          <w:b/>
+          <w:bCs/>
+        </w:rPr>
+      </w:pPr>
+      <w:r>
+        <w:rPr>
+          <w:b/>
+          <w:bCs/>
+        </w:rPr>
+        <w:t>Pair</w:t>
+      </w:r>
+    </w:p>
+    <w:p>
+      <w:pPr>
+        <w:spacing w:after="0" w:line="240" w:lineRule="auto"/>
+        <w:rPr>
+          <w:b/>
+          <w:bCs/>
+        </w:rPr>
+      </w:pPr>
+    </w:p>
+    <w:p>
+      <w:pPr>
+        <w:spacing w:after="0" w:line="240" w:lineRule="auto"/>
+      </w:pPr>
+      <w:r>
+        <w:rPr>
+          <w:b/>
+          <w:bCs/>
+        </w:rPr>
+        <w:tab/>
+      </w:r>
+      <w:r>
+        <w:t>A class “Pair” with a tuple of 2 object of type e1 and e2.</w:t>
+      </w:r>
+    </w:p>
+    <w:p>
+      <w:pPr>
+        <w:spacing w:after="0" w:line="240" w:lineRule="auto"/>
+        <w:rPr>
+          <w:b/>
+          <w:bCs/>
+        </w:rPr>
+      </w:pPr>
+    </w:p>
+    <w:p>
+      <w:pPr>
+        <w:spacing w:after="0" w:line="240" w:lineRule="auto"/>
         <w:rPr>
           <w:b/>
           <w:bCs/>
@@ -262,24 +362,53 @@
       </w:r>
     </w:p>
     <w:p>
+      <w:pPr>
+        <w:spacing w:after="0" w:line="240" w:lineRule="auto"/>
+        <w:rPr>
+          <w:b/>
+          <w:bCs/>
+        </w:rPr>
+      </w:pPr>
+    </w:p>
+    <w:p>
+      <w:pPr>
+        <w:spacing w:after="0" w:line="240" w:lineRule="auto"/>
+      </w:pPr>
       <w:r>
         <w:tab/>
-      </w:r>
+        <w:t>A</w:t>
+      </w:r>
+      <w:r>
+        <w:t xml:space="preserve"> </w:t>
+      </w:r>
+      <w:r>
+        <w:t>L</w:t>
+      </w:r>
+      <w:r>
+        <w:t>ist of pair&lt;</w:t>
+      </w:r>
+      <w:proofErr w:type="spellStart"/>
       <w:proofErr w:type="gramStart"/>
       <w:r>
-        <w:t>Also</w:t>
-      </w:r>
+        <w:t>Integer,Integer</w:t>
+      </w:r>
+      <w:proofErr w:type="spellEnd"/>
       <w:proofErr w:type="gramEnd"/>
       <w:r>
-        <w:t xml:space="preserve"> a hash map is used, key = code of token, defined in the specification class, value = position in the symbol table. 0 – identifiers, 1 – constants and -1 for separators, operators and reserved words</w:t>
-      </w:r>
-      <w:r>
-        <w:t>.</w:t>
-      </w:r>
-    </w:p>
-    <w:p/>
-    <w:p>
-      <w:pPr>
+        <w:t>&gt; is used</w:t>
+      </w:r>
+      <w:r>
+        <w:t>. The pair consists of the code of the element and the position in the symbol table.</w:t>
+      </w:r>
+    </w:p>
+    <w:p>
+      <w:pPr>
+        <w:spacing w:after="0" w:line="240" w:lineRule="auto"/>
+      </w:pPr>
+    </w:p>
+    <w:p>
+      <w:pPr>
+        <w:spacing w:after="0" w:line="240" w:lineRule="auto"/>
         <w:rPr>
           <w:b/>
           <w:bCs/>
@@ -296,6 +425,18 @@
       <w:proofErr w:type="spellEnd"/>
     </w:p>
     <w:p>
+      <w:pPr>
+        <w:spacing w:after="0" w:line="240" w:lineRule="auto"/>
+        <w:rPr>
+          <w:b/>
+          <w:bCs/>
+        </w:rPr>
+      </w:pPr>
+    </w:p>
+    <w:p>
+      <w:pPr>
+        <w:spacing w:after="0" w:line="240" w:lineRule="auto"/>
+      </w:pPr>
       <w:r>
         <w:rPr>
           <w:b/>
@@ -319,12 +460,18 @@
       </w:r>
     </w:p>
     <w:p>
+      <w:pPr>
+        <w:spacing w:after="0" w:line="240" w:lineRule="auto"/>
+      </w:pPr>
       <w:r>
         <w:tab/>
         <w:t>The token and the position will be appended into a string builder for the output file. The lexical error will also be displayed, with the error, and the corresponding line.</w:t>
       </w:r>
     </w:p>
     <w:p>
+      <w:pPr>
+        <w:spacing w:after="0" w:line="240" w:lineRule="auto"/>
+      </w:pPr>
       <w:r>
         <w:tab/>
         <w:t>Everything will be added to the PIF with the corresponding code from the Specification class and the position in symbol table if it’s a constant or identifier, or -1 if it’s a reserved word, operator or separator</w:t>

</xml_diff>